<commit_message>
Update GitHub Knowledge Document v23 - 29 June, 2017.docx
</commit_message>
<xml_diff>
--- a/GitHub Knowledge Document v23 - 29 June, 2017.docx
+++ b/GitHub Knowledge Document v23 - 29 June, 2017.docx
@@ -1,6 +1,6 @@
 
 <file path=word/document.xml><?xml version="1.0" encoding="utf-8"?>
-<w:document xmlns:wpc="http://schemas.microsoft.com/office/word/2010/wordprocessingCanvas" xmlns:mc="http://schemas.openxmlformats.org/markup-compatibility/2006" xmlns:o="urn:schemas-microsoft-com:office:office" xmlns:r="http://schemas.openxmlformats.org/officeDocument/2006/relationships" xmlns:m="http://schemas.openxmlformats.org/officeDocument/2006/math" xmlns:v="urn:schemas-microsoft-com:vml" xmlns:wp14="http://schemas.microsoft.com/office/word/2010/wordprocessingDrawing" xmlns:wp="http://schemas.openxmlformats.org/drawingml/2006/wordprocessingDrawing" xmlns:w10="urn:schemas-microsoft-com:office:word" xmlns:w="http://schemas.openxmlformats.org/wordprocessingml/2006/main" xmlns:w14="http://schemas.microsoft.com/office/word/2010/wordml" xmlns:w15="http://schemas.microsoft.com/office/word/2012/wordml" xmlns:wpg="http://schemas.microsoft.com/office/word/2010/wordprocessingGroup" xmlns:wpi="http://schemas.microsoft.com/office/word/2010/wordprocessingInk" xmlns:wne="http://schemas.microsoft.com/office/word/2006/wordml" xmlns:wps="http://schemas.microsoft.com/office/word/2010/wordprocessingShape" mc:Ignorable="w14 w15 wp14">
+<w:document xmlns:wpc="http://schemas.microsoft.com/office/word/2010/wordprocessingCanvas" xmlns:cx="http://schemas.microsoft.com/office/drawing/2014/chartex" xmlns:cx1="http://schemas.microsoft.com/office/drawing/2015/9/8/chartex" xmlns:cx2="http://schemas.microsoft.com/office/drawing/2015/10/21/chartex" xmlns:cx3="http://schemas.microsoft.com/office/drawing/2016/5/9/chartex" xmlns:cx4="http://schemas.microsoft.com/office/drawing/2016/5/10/chartex" xmlns:cx5="http://schemas.microsoft.com/office/drawing/2016/5/11/chartex" xmlns:cx6="http://schemas.microsoft.com/office/drawing/2016/5/12/chartex" xmlns:cx7="http://schemas.microsoft.com/office/drawing/2016/5/13/chartex" xmlns:cx8="http://schemas.microsoft.com/office/drawing/2016/5/14/chartex" xmlns:mc="http://schemas.openxmlformats.org/markup-compatibility/2006" xmlns:o="urn:schemas-microsoft-com:office:office" xmlns:r="http://schemas.openxmlformats.org/officeDocument/2006/relationships" xmlns:m="http://schemas.openxmlformats.org/officeDocument/2006/math" xmlns:v="urn:schemas-microsoft-com:vml" xmlns:wp14="http://schemas.microsoft.com/office/word/2010/wordprocessingDrawing" xmlns:wp="http://schemas.openxmlformats.org/drawingml/2006/wordprocessingDrawing" xmlns:w10="urn:schemas-microsoft-com:office:word" xmlns:w="http://schemas.openxmlformats.org/wordprocessingml/2006/main" xmlns:w14="http://schemas.microsoft.com/office/word/2010/wordml" xmlns:w15="http://schemas.microsoft.com/office/word/2012/wordml" xmlns:w16se="http://schemas.microsoft.com/office/word/2015/wordml/symex" xmlns:wpg="http://schemas.microsoft.com/office/word/2010/wordprocessingGroup" xmlns:wpi="http://schemas.microsoft.com/office/word/2010/wordprocessingInk" xmlns:wne="http://schemas.microsoft.com/office/word/2006/wordml" xmlns:wps="http://schemas.microsoft.com/office/word/2010/wordprocessingShape" mc:Ignorable="w14 w15 w16se wp14">
   <w:body>
     <w:p>
       <w:pPr>
@@ -183,216 +183,223 @@
         </w:rPr>
         <w:t>is a version control system (VCS) for tracking changes in computer files and coordinating them with multiple people.</w:t>
       </w:r>
+    </w:p>
+    <w:p>
+      <w:pPr>
+        <w:rPr>
+          <w:rFonts w:ascii="Franklin Gothic Book" w:hAnsi="Franklin Gothic Book" w:cs="Arial"/>
+          <w:b/>
+          <w:color w:val="1C1E1C"/>
+          <w:sz w:val="32"/>
+        </w:rPr>
+      </w:pPr>
+      <w:r>
+        <w:rPr>
+          <w:rFonts w:ascii="Franklin Gothic Book" w:hAnsi="Franklin Gothic Book" w:cs="Arial"/>
+          <w:b/>
+          <w:color w:val="1C1E1C"/>
+          <w:sz w:val="32"/>
+        </w:rPr>
+        <w:t>“Hub” of</w:t>
+      </w:r>
+      <w:r>
+        <w:rPr>
+          <w:rFonts w:ascii="Franklin Gothic Book" w:hAnsi="Franklin Gothic Book" w:cs="Arial"/>
+          <w:b/>
+          <w:color w:val="1C1E1C"/>
+          <w:sz w:val="32"/>
+        </w:rPr>
+        <w:t xml:space="preserve"> </w:t>
+      </w:r>
+      <w:r>
+        <w:rPr>
+          <w:rFonts w:ascii="Franklin Gothic Book" w:hAnsi="Franklin Gothic Book" w:cs="Arial"/>
+          <w:b/>
+          <w:color w:val="1C1E1C"/>
+          <w:sz w:val="32"/>
+        </w:rPr>
+        <w:t>GitHub</w:t>
+      </w:r>
+      <w:r>
+        <w:rPr>
+          <w:rFonts w:ascii="Franklin Gothic Book" w:hAnsi="Franklin Gothic Book" w:cs="Arial"/>
+          <w:b/>
+          <w:color w:val="1C1E1C"/>
+          <w:sz w:val="32"/>
+        </w:rPr>
+        <w:t>:</w:t>
+      </w:r>
+    </w:p>
+    <w:p>
+      <w:pPr>
+        <w:rPr>
+          <w:rFonts w:ascii="Arial" w:hAnsi="Arial" w:cs="Arial"/>
+          <w:color w:val="1C1E1C"/>
+        </w:rPr>
+      </w:pPr>
+      <w:r>
+        <w:rPr>
+          <w:rFonts w:ascii="Arial" w:hAnsi="Arial" w:cs="Arial"/>
+          <w:color w:val="1C1E1C"/>
+        </w:rPr>
+        <w:t>T</w:t>
+      </w:r>
+      <w:r>
+        <w:rPr>
+          <w:rFonts w:ascii="Arial" w:hAnsi="Arial" w:cs="Arial"/>
+          <w:color w:val="1C1E1C"/>
+        </w:rPr>
+        <w:t xml:space="preserve">he Hub </w:t>
+      </w:r>
+      <w:r>
+        <w:rPr>
+          <w:rFonts w:ascii="Arial" w:hAnsi="Arial" w:cs="Arial"/>
+          <w:color w:val="1C1E1C"/>
+        </w:rPr>
+        <w:t xml:space="preserve">is </w:t>
+      </w:r>
+      <w:r>
+        <w:rPr>
+          <w:rFonts w:ascii="Arial" w:hAnsi="Arial" w:cs="Arial"/>
+          <w:color w:val="1C1E1C"/>
+        </w:rPr>
+        <w:t>where</w:t>
+      </w:r>
+      <w:r>
+        <w:rPr>
+          <w:rFonts w:ascii="Arial" w:hAnsi="Arial" w:cs="Arial"/>
+          <w:color w:val="1C1E1C"/>
+        </w:rPr>
+        <w:t xml:space="preserve"> multiple</w:t>
+      </w:r>
+      <w:r>
+        <w:rPr>
+          <w:rFonts w:ascii="Arial" w:hAnsi="Arial" w:cs="Arial"/>
+          <w:color w:val="1C1E1C"/>
+        </w:rPr>
+        <w:t xml:space="preserve"> developers</w:t>
+      </w:r>
+      <w:r>
+        <w:rPr>
+          <w:rFonts w:ascii="Arial" w:hAnsi="Arial" w:cs="Arial"/>
+          <w:color w:val="1C1E1C"/>
+        </w:rPr>
+        <w:t>.</w:t>
+      </w:r>
+    </w:p>
+    <w:p>
+      <w:pPr>
+        <w:rPr>
+          <w:rFonts w:ascii="Franklin Gothic Book" w:hAnsi="Franklin Gothic Book" w:cs="Arial"/>
+          <w:b/>
+          <w:color w:val="1C1E1C"/>
+          <w:sz w:val="32"/>
+          <w:szCs w:val="32"/>
+        </w:rPr>
+      </w:pPr>
+      <w:r>
+        <w:rPr>
+          <w:rFonts w:ascii="Franklin Gothic Book" w:hAnsi="Franklin Gothic Book" w:cs="Arial"/>
+          <w:b/>
+          <w:color w:val="1C1E1C"/>
+          <w:sz w:val="32"/>
+          <w:szCs w:val="32"/>
+        </w:rPr>
+        <w:t xml:space="preserve">Networking and </w:t>
+      </w:r>
+      <w:r>
+        <w:rPr>
+          <w:rFonts w:ascii="Franklin Gothic Book" w:hAnsi="Franklin Gothic Book" w:cs="Arial"/>
+          <w:b/>
+          <w:color w:val="1C1E1C"/>
+          <w:sz w:val="32"/>
+          <w:szCs w:val="32"/>
+        </w:rPr>
+        <w:t>Credibility</w:t>
+      </w:r>
+      <w:r>
+        <w:rPr>
+          <w:rFonts w:ascii="Franklin Gothic Book" w:hAnsi="Franklin Gothic Book" w:cs="Arial"/>
+          <w:b/>
+          <w:color w:val="1C1E1C"/>
+          <w:sz w:val="32"/>
+          <w:szCs w:val="32"/>
+        </w:rPr>
+        <w:t>:</w:t>
+      </w:r>
+    </w:p>
+    <w:p>
+      <w:pPr>
+        <w:rPr>
+          <w:rFonts w:ascii="Arial" w:hAnsi="Arial" w:cs="Arial"/>
+          <w:color w:val="1C1E1C"/>
+        </w:rPr>
+      </w:pPr>
+      <w:r>
+        <w:rPr>
+          <w:rFonts w:ascii="Arial" w:hAnsi="Arial" w:cs="Arial"/>
+          <w:color w:val="1C1E1C"/>
+        </w:rPr>
+        <w:t xml:space="preserve">The social networking aspect of </w:t>
+      </w:r>
+      <w:r>
+        <w:rPr>
+          <w:rFonts w:ascii="Arial" w:hAnsi="Arial" w:cs="Arial"/>
+          <w:color w:val="1C1E1C"/>
+        </w:rPr>
+        <w:t>GitHub</w:t>
+      </w:r>
+      <w:r>
+        <w:rPr>
+          <w:rFonts w:ascii="Arial" w:hAnsi="Arial" w:cs="Arial"/>
+          <w:color w:val="1C1E1C"/>
+        </w:rPr>
+        <w:t xml:space="preserve"> is probably its most powerful feature, and is what allows projects to grow more than anything else. Each user on </w:t>
+      </w:r>
+      <w:r>
+        <w:rPr>
+          <w:rFonts w:ascii="Arial" w:hAnsi="Arial" w:cs="Arial"/>
+          <w:color w:val="1C1E1C"/>
+        </w:rPr>
+        <w:t>GitHub</w:t>
+      </w:r>
+      <w:r>
+        <w:rPr>
+          <w:rFonts w:ascii="Arial" w:hAnsi="Arial" w:cs="Arial"/>
+          <w:color w:val="1C1E1C"/>
+        </w:rPr>
+        <w:t xml:space="preserve"> has their own profile, which can act like a resume of sorts, showing your past work and contributions to other projects via pull requests.</w:t>
+      </w:r>
+    </w:p>
+    <w:p>
+      <w:pPr>
+        <w:rPr>
+          <w:rFonts w:ascii="Arial" w:hAnsi="Arial" w:cs="Arial"/>
+          <w:color w:val="1C1E1C"/>
+        </w:rPr>
+      </w:pPr>
+      <w:r>
+        <w:rPr>
+          <w:rFonts w:ascii="Arial" w:hAnsi="Arial" w:cs="Arial"/>
+          <w:color w:val="1C1E1C"/>
+        </w:rPr>
+        <w:t xml:space="preserve">If you have identified any errors or modifications to streamline </w:t>
+      </w:r>
+      <w:r>
+        <w:rPr>
+          <w:rFonts w:ascii="Arial" w:hAnsi="Arial" w:cs="Arial"/>
+          <w:color w:val="1C1E1C"/>
+        </w:rPr>
+        <w:t xml:space="preserve">the </w:t>
+      </w:r>
       <w:bookmarkStart w:id="0" w:name="_GoBack"/>
       <w:bookmarkEnd w:id="0"/>
-    </w:p>
-    <w:p>
-      <w:pPr>
-        <w:rPr>
-          <w:rFonts w:ascii="Franklin Gothic Book" w:hAnsi="Franklin Gothic Book" w:cs="Arial"/>
-          <w:b/>
-          <w:color w:val="1C1E1C"/>
-          <w:sz w:val="32"/>
-        </w:rPr>
-      </w:pPr>
-      <w:r>
-        <w:rPr>
-          <w:rFonts w:ascii="Franklin Gothic Book" w:hAnsi="Franklin Gothic Book" w:cs="Arial"/>
-          <w:b/>
-          <w:color w:val="1C1E1C"/>
-          <w:sz w:val="32"/>
-        </w:rPr>
-        <w:t>“Hub” of</w:t>
-      </w:r>
-      <w:r>
-        <w:rPr>
-          <w:rFonts w:ascii="Franklin Gothic Book" w:hAnsi="Franklin Gothic Book" w:cs="Arial"/>
-          <w:b/>
-          <w:color w:val="1C1E1C"/>
-          <w:sz w:val="32"/>
-        </w:rPr>
-        <w:t xml:space="preserve"> </w:t>
-      </w:r>
-      <w:r>
-        <w:rPr>
-          <w:rFonts w:ascii="Franklin Gothic Book" w:hAnsi="Franklin Gothic Book" w:cs="Arial"/>
-          <w:b/>
-          <w:color w:val="1C1E1C"/>
-          <w:sz w:val="32"/>
-        </w:rPr>
-        <w:t>GitHub</w:t>
-      </w:r>
-      <w:r>
-        <w:rPr>
-          <w:rFonts w:ascii="Franklin Gothic Book" w:hAnsi="Franklin Gothic Book" w:cs="Arial"/>
-          <w:b/>
-          <w:color w:val="1C1E1C"/>
-          <w:sz w:val="32"/>
-        </w:rPr>
-        <w:t>:</w:t>
-      </w:r>
-    </w:p>
-    <w:p>
-      <w:pPr>
-        <w:rPr>
-          <w:rFonts w:ascii="Arial" w:hAnsi="Arial" w:cs="Arial"/>
-          <w:color w:val="1C1E1C"/>
-        </w:rPr>
-      </w:pPr>
-      <w:r>
-        <w:rPr>
-          <w:rFonts w:ascii="Arial" w:hAnsi="Arial" w:cs="Arial"/>
-          <w:color w:val="1C1E1C"/>
-        </w:rPr>
-        <w:t>T</w:t>
-      </w:r>
-      <w:r>
-        <w:rPr>
-          <w:rFonts w:ascii="Arial" w:hAnsi="Arial" w:cs="Arial"/>
-          <w:color w:val="1C1E1C"/>
-        </w:rPr>
-        <w:t xml:space="preserve">he Hub </w:t>
-      </w:r>
-      <w:r>
-        <w:rPr>
-          <w:rFonts w:ascii="Arial" w:hAnsi="Arial" w:cs="Arial"/>
-          <w:color w:val="1C1E1C"/>
-        </w:rPr>
-        <w:t xml:space="preserve">is </w:t>
-      </w:r>
-      <w:r>
-        <w:rPr>
-          <w:rFonts w:ascii="Arial" w:hAnsi="Arial" w:cs="Arial"/>
-          <w:color w:val="1C1E1C"/>
-        </w:rPr>
-        <w:t>where</w:t>
-      </w:r>
-      <w:r>
-        <w:rPr>
-          <w:rFonts w:ascii="Arial" w:hAnsi="Arial" w:cs="Arial"/>
-          <w:color w:val="1C1E1C"/>
-        </w:rPr>
-        <w:t xml:space="preserve"> multiple</w:t>
-      </w:r>
-      <w:r>
-        <w:rPr>
-          <w:rFonts w:ascii="Arial" w:hAnsi="Arial" w:cs="Arial"/>
-          <w:color w:val="1C1E1C"/>
-        </w:rPr>
-        <w:t xml:space="preserve"> developers</w:t>
-      </w:r>
-      <w:r>
-        <w:rPr>
-          <w:rFonts w:ascii="Arial" w:hAnsi="Arial" w:cs="Arial"/>
-          <w:color w:val="1C1E1C"/>
-        </w:rPr>
-        <w:t xml:space="preserve"> / Programmers</w:t>
-      </w:r>
-      <w:r>
-        <w:rPr>
-          <w:rFonts w:ascii="Arial" w:hAnsi="Arial" w:cs="Arial"/>
-          <w:color w:val="1C1E1C"/>
-        </w:rPr>
-        <w:t xml:space="preserve"> can store their projects.</w:t>
-      </w:r>
-    </w:p>
-    <w:p>
-      <w:pPr>
-        <w:rPr>
-          <w:rFonts w:ascii="Franklin Gothic Book" w:hAnsi="Franklin Gothic Book" w:cs="Arial"/>
-          <w:b/>
-          <w:color w:val="1C1E1C"/>
-          <w:sz w:val="32"/>
-          <w:szCs w:val="32"/>
-        </w:rPr>
-      </w:pPr>
-      <w:r>
-        <w:rPr>
-          <w:rFonts w:ascii="Franklin Gothic Book" w:hAnsi="Franklin Gothic Book" w:cs="Arial"/>
-          <w:b/>
-          <w:color w:val="1C1E1C"/>
-          <w:sz w:val="32"/>
-          <w:szCs w:val="32"/>
-        </w:rPr>
-        <w:t xml:space="preserve">Networking and </w:t>
-      </w:r>
-      <w:r>
-        <w:rPr>
-          <w:rFonts w:ascii="Franklin Gothic Book" w:hAnsi="Franklin Gothic Book" w:cs="Arial"/>
-          <w:b/>
-          <w:color w:val="1C1E1C"/>
-          <w:sz w:val="32"/>
-          <w:szCs w:val="32"/>
-        </w:rPr>
-        <w:t>Credibility</w:t>
-      </w:r>
-      <w:r>
-        <w:rPr>
-          <w:rFonts w:ascii="Franklin Gothic Book" w:hAnsi="Franklin Gothic Book" w:cs="Arial"/>
-          <w:b/>
-          <w:color w:val="1C1E1C"/>
-          <w:sz w:val="32"/>
-          <w:szCs w:val="32"/>
-        </w:rPr>
-        <w:t>:</w:t>
-      </w:r>
-    </w:p>
-    <w:p>
-      <w:pPr>
-        <w:rPr>
-          <w:rFonts w:ascii="Arial" w:hAnsi="Arial" w:cs="Arial"/>
-          <w:color w:val="1C1E1C"/>
-        </w:rPr>
-      </w:pPr>
-      <w:r>
-        <w:rPr>
-          <w:rFonts w:ascii="Arial" w:hAnsi="Arial" w:cs="Arial"/>
-          <w:color w:val="1C1E1C"/>
-        </w:rPr>
-        <w:t xml:space="preserve">The social networking aspect of </w:t>
-      </w:r>
-      <w:r>
-        <w:rPr>
-          <w:rFonts w:ascii="Arial" w:hAnsi="Arial" w:cs="Arial"/>
-          <w:color w:val="1C1E1C"/>
-        </w:rPr>
-        <w:t>GitHub</w:t>
-      </w:r>
-      <w:r>
-        <w:rPr>
-          <w:rFonts w:ascii="Arial" w:hAnsi="Arial" w:cs="Arial"/>
-          <w:color w:val="1C1E1C"/>
-        </w:rPr>
-        <w:t xml:space="preserve"> is probably its most powerful feature, and is what allows projects to grow more than anything else. Each user on </w:t>
-      </w:r>
-      <w:r>
-        <w:rPr>
-          <w:rFonts w:ascii="Arial" w:hAnsi="Arial" w:cs="Arial"/>
-          <w:color w:val="1C1E1C"/>
-        </w:rPr>
-        <w:t>GitHub</w:t>
-      </w:r>
-      <w:r>
-        <w:rPr>
-          <w:rFonts w:ascii="Arial" w:hAnsi="Arial" w:cs="Arial"/>
-          <w:color w:val="1C1E1C"/>
-        </w:rPr>
-        <w:t xml:space="preserve"> has their own profile, which can act like a resume of sorts, showing your past work and contributions to other projects via pull requests.</w:t>
-      </w:r>
-    </w:p>
-    <w:p>
-      <w:pPr>
-        <w:rPr>
-          <w:rFonts w:ascii="Arial" w:hAnsi="Arial" w:cs="Arial"/>
-          <w:color w:val="1C1E1C"/>
-        </w:rPr>
-      </w:pPr>
-      <w:r>
-        <w:rPr>
-          <w:rFonts w:ascii="Arial" w:hAnsi="Arial" w:cs="Arial"/>
-          <w:color w:val="1C1E1C"/>
-        </w:rPr>
-        <w:t xml:space="preserve">If you have identified any errors or modifications to streamline inefficiencies in any library source codes, the original authors are most likely to accept the changes and merge this into the original code files. </w:t>
+      <w:r>
+        <w:rPr>
+          <w:rFonts w:ascii="Arial" w:hAnsi="Arial" w:cs="Arial"/>
+          <w:color w:val="1C1E1C"/>
+        </w:rPr>
+        <w:t xml:space="preserve">inefficiencies in any library source codes, the original authors are most likely to accept the changes and merge this into the original code files. </w:t>
       </w:r>
     </w:p>
     <w:p>
@@ -5808,7 +5815,16 @@
           <w:color w:val="333333"/>
           <w:shd w:val="clear" w:color="auto" w:fill="FFFFFF"/>
         </w:rPr>
-        <w:t xml:space="preserve">For example, let's say that we've </w:t>
+        <w:t>For example, let's say that we've a “A” file and in the master branch we make a change</w:t>
+      </w:r>
+      <w:r>
+        <w:rPr>
+          <w:rStyle w:val="apple-converted-space"/>
+          <w:rFonts w:ascii="Helvetica" w:hAnsi="Helvetica" w:cs="Helvetica"/>
+          <w:color w:val="333333"/>
+          <w:shd w:val="clear" w:color="auto" w:fill="FFFFFF"/>
+        </w:rPr>
+        <w:t> </w:t>
       </w:r>
       <w:r>
         <w:rPr>
@@ -5817,7 +5833,7 @@
           <w:color w:val="333333"/>
           <w:shd w:val="clear" w:color="auto" w:fill="FFFFFF"/>
         </w:rPr>
-        <w:t>a</w:t>
+        <w:t xml:space="preserve">to the top of </w:t>
       </w:r>
       <w:r>
         <w:rPr>
@@ -5826,70 +5842,7 @@
           <w:color w:val="333333"/>
           <w:shd w:val="clear" w:color="auto" w:fill="FFFFFF"/>
         </w:rPr>
-        <w:t xml:space="preserve"> </w:t>
-      </w:r>
-      <w:r>
-        <w:rPr>
-          <w:rStyle w:val="transcript"/>
-          <w:rFonts w:ascii="Helvetica" w:hAnsi="Helvetica" w:cs="Helvetica"/>
-          <w:color w:val="333333"/>
-          <w:shd w:val="clear" w:color="auto" w:fill="FFFFFF"/>
-        </w:rPr>
-        <w:t>“A”</w:t>
-      </w:r>
-      <w:r>
-        <w:rPr>
-          <w:rStyle w:val="transcript"/>
-          <w:rFonts w:ascii="Helvetica" w:hAnsi="Helvetica" w:cs="Helvetica"/>
-          <w:color w:val="333333"/>
-          <w:shd w:val="clear" w:color="auto" w:fill="FFFFFF"/>
-        </w:rPr>
-        <w:t xml:space="preserve"> file and in the master branch we make a change</w:t>
-      </w:r>
-      <w:r>
-        <w:rPr>
-          <w:rStyle w:val="apple-converted-space"/>
-          <w:rFonts w:ascii="Helvetica" w:hAnsi="Helvetica" w:cs="Helvetica"/>
-          <w:color w:val="333333"/>
-          <w:shd w:val="clear" w:color="auto" w:fill="FFFFFF"/>
-        </w:rPr>
-        <w:t> </w:t>
-      </w:r>
-      <w:r>
-        <w:rPr>
-          <w:rStyle w:val="transcript"/>
-          <w:rFonts w:ascii="Helvetica" w:hAnsi="Helvetica" w:cs="Helvetica"/>
-          <w:color w:val="333333"/>
-          <w:shd w:val="clear" w:color="auto" w:fill="FFFFFF"/>
-        </w:rPr>
-        <w:t>t</w:t>
-      </w:r>
-      <w:r>
-        <w:rPr>
-          <w:rStyle w:val="transcript"/>
-          <w:rFonts w:ascii="Helvetica" w:hAnsi="Helvetica" w:cs="Helvetica"/>
-          <w:color w:val="333333"/>
-          <w:shd w:val="clear" w:color="auto" w:fill="FFFFFF"/>
-        </w:rPr>
-        <w:t xml:space="preserve">o the top of </w:t>
-      </w:r>
-      <w:r>
-        <w:rPr>
-          <w:rStyle w:val="transcript"/>
-          <w:rFonts w:ascii="Helvetica" w:hAnsi="Helvetica" w:cs="Helvetica"/>
-          <w:color w:val="333333"/>
-          <w:shd w:val="clear" w:color="auto" w:fill="FFFFFF"/>
-        </w:rPr>
-        <w:t>file “A”</w:t>
-      </w:r>
-      <w:r>
-        <w:rPr>
-          <w:rStyle w:val="transcript"/>
-          <w:rFonts w:ascii="Helvetica" w:hAnsi="Helvetica" w:cs="Helvetica"/>
-          <w:color w:val="333333"/>
-          <w:shd w:val="clear" w:color="auto" w:fill="FFFFFF"/>
-        </w:rPr>
-        <w:t>.</w:t>
+        <w:t>file “A”.</w:t>
       </w:r>
       <w:r>
         <w:rPr>
@@ -6383,14 +6336,7 @@
           <w:rFonts w:ascii="Arial" w:hAnsi="Arial" w:cs="Arial"/>
           <w:color w:val="1C1E1C"/>
         </w:rPr>
-        <w:t xml:space="preserve"> </w:t>
-      </w:r>
-      <w:r>
-        <w:rPr>
-          <w:rFonts w:ascii="Arial" w:hAnsi="Arial" w:cs="Arial"/>
-          <w:color w:val="1C1E1C"/>
-        </w:rPr>
-        <w:t>gets whatever present in the stash to the working repository</w:t>
+        <w:t xml:space="preserve"> gets whatever present in the stash to the working repository</w:t>
       </w:r>
     </w:p>
     <w:p>
@@ -6555,7 +6501,7 @@
 </file>
 
 <file path=word/endnotes.xml><?xml version="1.0" encoding="utf-8"?>
-<w:endnotes xmlns:wpc="http://schemas.microsoft.com/office/word/2010/wordprocessingCanvas" xmlns:mc="http://schemas.openxmlformats.org/markup-compatibility/2006" xmlns:o="urn:schemas-microsoft-com:office:office" xmlns:r="http://schemas.openxmlformats.org/officeDocument/2006/relationships" xmlns:m="http://schemas.openxmlformats.org/officeDocument/2006/math" xmlns:v="urn:schemas-microsoft-com:vml" xmlns:wp14="http://schemas.microsoft.com/office/word/2010/wordprocessingDrawing" xmlns:wp="http://schemas.openxmlformats.org/drawingml/2006/wordprocessingDrawing" xmlns:w10="urn:schemas-microsoft-com:office:word" xmlns:w="http://schemas.openxmlformats.org/wordprocessingml/2006/main" xmlns:w14="http://schemas.microsoft.com/office/word/2010/wordml" xmlns:w15="http://schemas.microsoft.com/office/word/2012/wordml" xmlns:wpg="http://schemas.microsoft.com/office/word/2010/wordprocessingGroup" xmlns:wpi="http://schemas.microsoft.com/office/word/2010/wordprocessingInk" xmlns:wne="http://schemas.microsoft.com/office/word/2006/wordml" xmlns:wps="http://schemas.microsoft.com/office/word/2010/wordprocessingShape" mc:Ignorable="w14 w15 wp14">
+<w:endnotes xmlns:wpc="http://schemas.microsoft.com/office/word/2010/wordprocessingCanvas" xmlns:cx="http://schemas.microsoft.com/office/drawing/2014/chartex" xmlns:cx1="http://schemas.microsoft.com/office/drawing/2015/9/8/chartex" xmlns:cx2="http://schemas.microsoft.com/office/drawing/2015/10/21/chartex" xmlns:cx3="http://schemas.microsoft.com/office/drawing/2016/5/9/chartex" xmlns:cx4="http://schemas.microsoft.com/office/drawing/2016/5/10/chartex" xmlns:cx5="http://schemas.microsoft.com/office/drawing/2016/5/11/chartex" xmlns:cx6="http://schemas.microsoft.com/office/drawing/2016/5/12/chartex" xmlns:cx7="http://schemas.microsoft.com/office/drawing/2016/5/13/chartex" xmlns:cx8="http://schemas.microsoft.com/office/drawing/2016/5/14/chartex" xmlns:mc="http://schemas.openxmlformats.org/markup-compatibility/2006" xmlns:o="urn:schemas-microsoft-com:office:office" xmlns:r="http://schemas.openxmlformats.org/officeDocument/2006/relationships" xmlns:m="http://schemas.openxmlformats.org/officeDocument/2006/math" xmlns:v="urn:schemas-microsoft-com:vml" xmlns:wp14="http://schemas.microsoft.com/office/word/2010/wordprocessingDrawing" xmlns:wp="http://schemas.openxmlformats.org/drawingml/2006/wordprocessingDrawing" xmlns:w10="urn:schemas-microsoft-com:office:word" xmlns:w="http://schemas.openxmlformats.org/wordprocessingml/2006/main" xmlns:w14="http://schemas.microsoft.com/office/word/2010/wordml" xmlns:w15="http://schemas.microsoft.com/office/word/2012/wordml" xmlns:w16se="http://schemas.microsoft.com/office/word/2015/wordml/symex" xmlns:wpg="http://schemas.microsoft.com/office/word/2010/wordprocessingGroup" xmlns:wpi="http://schemas.microsoft.com/office/word/2010/wordprocessingInk" xmlns:wne="http://schemas.microsoft.com/office/word/2006/wordml" xmlns:wps="http://schemas.microsoft.com/office/word/2010/wordprocessingShape" mc:Ignorable="w14 w15 w16se wp14">
   <w:endnote w:type="separator" w:id="-1">
     <w:p>
       <w:pPr>
@@ -6580,7 +6526,7 @@
 </file>
 
 <file path=word/footer1.xml><?xml version="1.0" encoding="utf-8"?>
-<w:ftr xmlns:wpc="http://schemas.microsoft.com/office/word/2010/wordprocessingCanvas" xmlns:mc="http://schemas.openxmlformats.org/markup-compatibility/2006" xmlns:o="urn:schemas-microsoft-com:office:office" xmlns:r="http://schemas.openxmlformats.org/officeDocument/2006/relationships" xmlns:m="http://schemas.openxmlformats.org/officeDocument/2006/math" xmlns:v="urn:schemas-microsoft-com:vml" xmlns:wp14="http://schemas.microsoft.com/office/word/2010/wordprocessingDrawing" xmlns:wp="http://schemas.openxmlformats.org/drawingml/2006/wordprocessingDrawing" xmlns:w10="urn:schemas-microsoft-com:office:word" xmlns:w="http://schemas.openxmlformats.org/wordprocessingml/2006/main" xmlns:w14="http://schemas.microsoft.com/office/word/2010/wordml" xmlns:w15="http://schemas.microsoft.com/office/word/2012/wordml" xmlns:wpg="http://schemas.microsoft.com/office/word/2010/wordprocessingGroup" xmlns:wpi="http://schemas.microsoft.com/office/word/2010/wordprocessingInk" xmlns:wne="http://schemas.microsoft.com/office/word/2006/wordml" xmlns:wps="http://schemas.microsoft.com/office/word/2010/wordprocessingShape" mc:Ignorable="w14 w15 wp14">
+<w:ftr xmlns:wpc="http://schemas.microsoft.com/office/word/2010/wordprocessingCanvas" xmlns:cx="http://schemas.microsoft.com/office/drawing/2014/chartex" xmlns:cx1="http://schemas.microsoft.com/office/drawing/2015/9/8/chartex" xmlns:cx2="http://schemas.microsoft.com/office/drawing/2015/10/21/chartex" xmlns:cx3="http://schemas.microsoft.com/office/drawing/2016/5/9/chartex" xmlns:cx4="http://schemas.microsoft.com/office/drawing/2016/5/10/chartex" xmlns:cx5="http://schemas.microsoft.com/office/drawing/2016/5/11/chartex" xmlns:cx6="http://schemas.microsoft.com/office/drawing/2016/5/12/chartex" xmlns:cx7="http://schemas.microsoft.com/office/drawing/2016/5/13/chartex" xmlns:cx8="http://schemas.microsoft.com/office/drawing/2016/5/14/chartex" xmlns:mc="http://schemas.openxmlformats.org/markup-compatibility/2006" xmlns:o="urn:schemas-microsoft-com:office:office" xmlns:r="http://schemas.openxmlformats.org/officeDocument/2006/relationships" xmlns:m="http://schemas.openxmlformats.org/officeDocument/2006/math" xmlns:v="urn:schemas-microsoft-com:vml" xmlns:wp14="http://schemas.microsoft.com/office/word/2010/wordprocessingDrawing" xmlns:wp="http://schemas.openxmlformats.org/drawingml/2006/wordprocessingDrawing" xmlns:w10="urn:schemas-microsoft-com:office:word" xmlns:w="http://schemas.openxmlformats.org/wordprocessingml/2006/main" xmlns:w14="http://schemas.microsoft.com/office/word/2010/wordml" xmlns:w15="http://schemas.microsoft.com/office/word/2012/wordml" xmlns:w16se="http://schemas.microsoft.com/office/word/2015/wordml/symex" xmlns:wpg="http://schemas.microsoft.com/office/word/2010/wordprocessingGroup" xmlns:wpi="http://schemas.microsoft.com/office/word/2010/wordprocessingInk" xmlns:wne="http://schemas.microsoft.com/office/word/2006/wordml" xmlns:wps="http://schemas.microsoft.com/office/word/2010/wordprocessingShape" mc:Ignorable="w14 w15 w16se wp14">
   <w:sdt>
     <w:sdtPr>
       <w:id w:val="-960957698"/>
@@ -6633,7 +6579,7 @@
 </file>
 
 <file path=word/footnotes.xml><?xml version="1.0" encoding="utf-8"?>
-<w:footnotes xmlns:wpc="http://schemas.microsoft.com/office/word/2010/wordprocessingCanvas" xmlns:mc="http://schemas.openxmlformats.org/markup-compatibility/2006" xmlns:o="urn:schemas-microsoft-com:office:office" xmlns:r="http://schemas.openxmlformats.org/officeDocument/2006/relationships" xmlns:m="http://schemas.openxmlformats.org/officeDocument/2006/math" xmlns:v="urn:schemas-microsoft-com:vml" xmlns:wp14="http://schemas.microsoft.com/office/word/2010/wordprocessingDrawing" xmlns:wp="http://schemas.openxmlformats.org/drawingml/2006/wordprocessingDrawing" xmlns:w10="urn:schemas-microsoft-com:office:word" xmlns:w="http://schemas.openxmlformats.org/wordprocessingml/2006/main" xmlns:w14="http://schemas.microsoft.com/office/word/2010/wordml" xmlns:w15="http://schemas.microsoft.com/office/word/2012/wordml" xmlns:wpg="http://schemas.microsoft.com/office/word/2010/wordprocessingGroup" xmlns:wpi="http://schemas.microsoft.com/office/word/2010/wordprocessingInk" xmlns:wne="http://schemas.microsoft.com/office/word/2006/wordml" xmlns:wps="http://schemas.microsoft.com/office/word/2010/wordprocessingShape" mc:Ignorable="w14 w15 wp14">
+<w:footnotes xmlns:wpc="http://schemas.microsoft.com/office/word/2010/wordprocessingCanvas" xmlns:cx="http://schemas.microsoft.com/office/drawing/2014/chartex" xmlns:cx1="http://schemas.microsoft.com/office/drawing/2015/9/8/chartex" xmlns:cx2="http://schemas.microsoft.com/office/drawing/2015/10/21/chartex" xmlns:cx3="http://schemas.microsoft.com/office/drawing/2016/5/9/chartex" xmlns:cx4="http://schemas.microsoft.com/office/drawing/2016/5/10/chartex" xmlns:cx5="http://schemas.microsoft.com/office/drawing/2016/5/11/chartex" xmlns:cx6="http://schemas.microsoft.com/office/drawing/2016/5/12/chartex" xmlns:cx7="http://schemas.microsoft.com/office/drawing/2016/5/13/chartex" xmlns:cx8="http://schemas.microsoft.com/office/drawing/2016/5/14/chartex" xmlns:mc="http://schemas.openxmlformats.org/markup-compatibility/2006" xmlns:o="urn:schemas-microsoft-com:office:office" xmlns:r="http://schemas.openxmlformats.org/officeDocument/2006/relationships" xmlns:m="http://schemas.openxmlformats.org/officeDocument/2006/math" xmlns:v="urn:schemas-microsoft-com:vml" xmlns:wp14="http://schemas.microsoft.com/office/word/2010/wordprocessingDrawing" xmlns:wp="http://schemas.openxmlformats.org/drawingml/2006/wordprocessingDrawing" xmlns:w10="urn:schemas-microsoft-com:office:word" xmlns:w="http://schemas.openxmlformats.org/wordprocessingml/2006/main" xmlns:w14="http://schemas.microsoft.com/office/word/2010/wordml" xmlns:w15="http://schemas.microsoft.com/office/word/2012/wordml" xmlns:w16se="http://schemas.microsoft.com/office/word/2015/wordml/symex" xmlns:wpg="http://schemas.microsoft.com/office/word/2010/wordprocessingGroup" xmlns:wpi="http://schemas.microsoft.com/office/word/2010/wordprocessingInk" xmlns:wne="http://schemas.microsoft.com/office/word/2006/wordml" xmlns:wps="http://schemas.microsoft.com/office/word/2010/wordprocessingShape" mc:Ignorable="w14 w15 w16se wp14">
   <w:footnote w:type="separator" w:id="-1">
     <w:p>
       <w:pPr>
@@ -6658,7 +6604,7 @@
 </file>
 
 <file path=word/header1.xml><?xml version="1.0" encoding="utf-8"?>
-<w:hdr xmlns:wpc="http://schemas.microsoft.com/office/word/2010/wordprocessingCanvas" xmlns:mc="http://schemas.openxmlformats.org/markup-compatibility/2006" xmlns:o="urn:schemas-microsoft-com:office:office" xmlns:r="http://schemas.openxmlformats.org/officeDocument/2006/relationships" xmlns:m="http://schemas.openxmlformats.org/officeDocument/2006/math" xmlns:v="urn:schemas-microsoft-com:vml" xmlns:wp14="http://schemas.microsoft.com/office/word/2010/wordprocessingDrawing" xmlns:wp="http://schemas.openxmlformats.org/drawingml/2006/wordprocessingDrawing" xmlns:w10="urn:schemas-microsoft-com:office:word" xmlns:w="http://schemas.openxmlformats.org/wordprocessingml/2006/main" xmlns:w14="http://schemas.microsoft.com/office/word/2010/wordml" xmlns:w15="http://schemas.microsoft.com/office/word/2012/wordml" xmlns:wpg="http://schemas.microsoft.com/office/word/2010/wordprocessingGroup" xmlns:wpi="http://schemas.microsoft.com/office/word/2010/wordprocessingInk" xmlns:wne="http://schemas.microsoft.com/office/word/2006/wordml" xmlns:wps="http://schemas.microsoft.com/office/word/2010/wordprocessingShape" mc:Ignorable="w14 w15 wp14">
+<w:hdr xmlns:wpc="http://schemas.microsoft.com/office/word/2010/wordprocessingCanvas" xmlns:cx="http://schemas.microsoft.com/office/drawing/2014/chartex" xmlns:cx1="http://schemas.microsoft.com/office/drawing/2015/9/8/chartex" xmlns:cx2="http://schemas.microsoft.com/office/drawing/2015/10/21/chartex" xmlns:cx3="http://schemas.microsoft.com/office/drawing/2016/5/9/chartex" xmlns:cx4="http://schemas.microsoft.com/office/drawing/2016/5/10/chartex" xmlns:cx5="http://schemas.microsoft.com/office/drawing/2016/5/11/chartex" xmlns:cx6="http://schemas.microsoft.com/office/drawing/2016/5/12/chartex" xmlns:cx7="http://schemas.microsoft.com/office/drawing/2016/5/13/chartex" xmlns:cx8="http://schemas.microsoft.com/office/drawing/2016/5/14/chartex" xmlns:mc="http://schemas.openxmlformats.org/markup-compatibility/2006" xmlns:o="urn:schemas-microsoft-com:office:office" xmlns:r="http://schemas.openxmlformats.org/officeDocument/2006/relationships" xmlns:m="http://schemas.openxmlformats.org/officeDocument/2006/math" xmlns:v="urn:schemas-microsoft-com:vml" xmlns:wp14="http://schemas.microsoft.com/office/word/2010/wordprocessingDrawing" xmlns:wp="http://schemas.openxmlformats.org/drawingml/2006/wordprocessingDrawing" xmlns:w10="urn:schemas-microsoft-com:office:word" xmlns:w="http://schemas.openxmlformats.org/wordprocessingml/2006/main" xmlns:w14="http://schemas.microsoft.com/office/word/2010/wordml" xmlns:w15="http://schemas.microsoft.com/office/word/2012/wordml" xmlns:w16se="http://schemas.microsoft.com/office/word/2015/wordml/symex" xmlns:wpg="http://schemas.microsoft.com/office/word/2010/wordprocessingGroup" xmlns:wpi="http://schemas.microsoft.com/office/word/2010/wordprocessingInk" xmlns:wne="http://schemas.microsoft.com/office/word/2006/wordml" xmlns:wps="http://schemas.microsoft.com/office/word/2010/wordprocessingShape" mc:Ignorable="w14 w15 w16se wp14">
   <w:p>
     <w:pPr>
       <w:pStyle w:val="Header"/>
@@ -6676,7 +6622,7 @@
 </file>
 
 <file path=word/numbering.xml><?xml version="1.0" encoding="utf-8"?>
-<w:numbering xmlns:wpc="http://schemas.microsoft.com/office/word/2010/wordprocessingCanvas" xmlns:mc="http://schemas.openxmlformats.org/markup-compatibility/2006" xmlns:o="urn:schemas-microsoft-com:office:office" xmlns:r="http://schemas.openxmlformats.org/officeDocument/2006/relationships" xmlns:m="http://schemas.openxmlformats.org/officeDocument/2006/math" xmlns:v="urn:schemas-microsoft-com:vml" xmlns:wp14="http://schemas.microsoft.com/office/word/2010/wordprocessingDrawing" xmlns:wp="http://schemas.openxmlformats.org/drawingml/2006/wordprocessingDrawing" xmlns:w10="urn:schemas-microsoft-com:office:word" xmlns:w="http://schemas.openxmlformats.org/wordprocessingml/2006/main" xmlns:w14="http://schemas.microsoft.com/office/word/2010/wordml" xmlns:w15="http://schemas.microsoft.com/office/word/2012/wordml" xmlns:wpg="http://schemas.microsoft.com/office/word/2010/wordprocessingGroup" xmlns:wpi="http://schemas.microsoft.com/office/word/2010/wordprocessingInk" xmlns:wne="http://schemas.microsoft.com/office/word/2006/wordml" xmlns:wps="http://schemas.microsoft.com/office/word/2010/wordprocessingShape" mc:Ignorable="w14 w15 wp14">
+<w:numbering xmlns:wpc="http://schemas.microsoft.com/office/word/2010/wordprocessingCanvas" xmlns:cx="http://schemas.microsoft.com/office/drawing/2014/chartex" xmlns:cx1="http://schemas.microsoft.com/office/drawing/2015/9/8/chartex" xmlns:cx2="http://schemas.microsoft.com/office/drawing/2015/10/21/chartex" xmlns:cx3="http://schemas.microsoft.com/office/drawing/2016/5/9/chartex" xmlns:cx4="http://schemas.microsoft.com/office/drawing/2016/5/10/chartex" xmlns:cx5="http://schemas.microsoft.com/office/drawing/2016/5/11/chartex" xmlns:cx6="http://schemas.microsoft.com/office/drawing/2016/5/12/chartex" xmlns:cx7="http://schemas.microsoft.com/office/drawing/2016/5/13/chartex" xmlns:cx8="http://schemas.microsoft.com/office/drawing/2016/5/14/chartex" xmlns:mc="http://schemas.openxmlformats.org/markup-compatibility/2006" xmlns:o="urn:schemas-microsoft-com:office:office" xmlns:r="http://schemas.openxmlformats.org/officeDocument/2006/relationships" xmlns:m="http://schemas.openxmlformats.org/officeDocument/2006/math" xmlns:v="urn:schemas-microsoft-com:vml" xmlns:wp14="http://schemas.microsoft.com/office/word/2010/wordprocessingDrawing" xmlns:wp="http://schemas.openxmlformats.org/drawingml/2006/wordprocessingDrawing" xmlns:w10="urn:schemas-microsoft-com:office:word" xmlns:w="http://schemas.openxmlformats.org/wordprocessingml/2006/main" xmlns:w14="http://schemas.microsoft.com/office/word/2010/wordml" xmlns:w15="http://schemas.microsoft.com/office/word/2012/wordml" xmlns:w16se="http://schemas.microsoft.com/office/word/2015/wordml/symex" xmlns:wpg="http://schemas.microsoft.com/office/word/2010/wordprocessingGroup" xmlns:wpi="http://schemas.microsoft.com/office/word/2010/wordprocessingInk" xmlns:wne="http://schemas.microsoft.com/office/word/2006/wordml" xmlns:wps="http://schemas.microsoft.com/office/word/2010/wordprocessingShape" mc:Ignorable="w14 w15 w16se wp14">
   <w:abstractNum w:abstractNumId="0" w15:restartNumberingAfterBreak="0">
     <w:nsid w:val="1A876BCA"/>
     <w:multiLevelType w:val="hybridMultilevel"/>
@@ -7316,7 +7262,7 @@
 </file>
 
 <file path=word/styles.xml><?xml version="1.0" encoding="utf-8"?>
-<w:styles xmlns:mc="http://schemas.openxmlformats.org/markup-compatibility/2006" xmlns:r="http://schemas.openxmlformats.org/officeDocument/2006/relationships" xmlns:w="http://schemas.openxmlformats.org/wordprocessingml/2006/main" xmlns:w14="http://schemas.microsoft.com/office/word/2010/wordml" xmlns:w15="http://schemas.microsoft.com/office/word/2012/wordml" mc:Ignorable="w14 w15">
+<w:styles xmlns:mc="http://schemas.openxmlformats.org/markup-compatibility/2006" xmlns:r="http://schemas.openxmlformats.org/officeDocument/2006/relationships" xmlns:w="http://schemas.openxmlformats.org/wordprocessingml/2006/main" xmlns:w14="http://schemas.microsoft.com/office/word/2010/wordml" xmlns:w15="http://schemas.microsoft.com/office/word/2012/wordml" xmlns:w16se="http://schemas.microsoft.com/office/word/2015/wordml/symex" mc:Ignorable="w14 w15 w16se">
   <w:docDefaults>
     <w:rPrDefault>
       <w:rPr>
@@ -7332,7 +7278,7 @@
       </w:pPr>
     </w:pPrDefault>
   </w:docDefaults>
-  <w:latentStyles w:defLockedState="0" w:defUIPriority="99" w:defSemiHidden="0" w:defUnhideWhenUsed="0" w:defQFormat="0" w:count="371">
+  <w:latentStyles w:defLockedState="0" w:defUIPriority="99" w:defSemiHidden="0" w:defUnhideWhenUsed="0" w:defQFormat="0" w:count="374">
     <w:lsdException w:name="Normal" w:uiPriority="0" w:qFormat="1"/>
     <w:lsdException w:name="heading 1" w:uiPriority="9" w:qFormat="1"/>
     <w:lsdException w:name="heading 2" w:semiHidden="1" w:uiPriority="9" w:unhideWhenUsed="1" w:qFormat="1"/>
@@ -7438,7 +7384,6 @@
     <w:lsdException w:name="HTML Sample" w:semiHidden="1" w:unhideWhenUsed="1"/>
     <w:lsdException w:name="HTML Typewriter" w:semiHidden="1" w:unhideWhenUsed="1"/>
     <w:lsdException w:name="HTML Variable" w:semiHidden="1" w:unhideWhenUsed="1"/>
-    <w:lsdException w:name="Normal Table" w:semiHidden="1" w:unhideWhenUsed="1"/>
     <w:lsdException w:name="annotation subject" w:semiHidden="1" w:unhideWhenUsed="1"/>
     <w:lsdException w:name="No List" w:semiHidden="1" w:unhideWhenUsed="1"/>
     <w:lsdException w:name="Outline List 1" w:semiHidden="1" w:unhideWhenUsed="1"/>
@@ -7483,7 +7428,6 @@
     <w:lsdException w:name="Table Professional" w:semiHidden="1" w:unhideWhenUsed="1"/>
     <w:lsdException w:name="Table Subtle 1" w:semiHidden="1" w:unhideWhenUsed="1"/>
     <w:lsdException w:name="Table Subtle 2" w:semiHidden="1" w:unhideWhenUsed="1"/>
-    <w:lsdException w:name="Table Web 1" w:semiHidden="1" w:unhideWhenUsed="1"/>
     <w:lsdException w:name="Table Web 2" w:semiHidden="1" w:unhideWhenUsed="1"/>
     <w:lsdException w:name="Table Web 3" w:semiHidden="1" w:unhideWhenUsed="1"/>
     <w:lsdException w:name="Balloon Text" w:semiHidden="1" w:unhideWhenUsed="1"/>
@@ -7704,6 +7648,9 @@
     <w:lsdException w:name="List Table 5 Dark Accent 6" w:uiPriority="50"/>
     <w:lsdException w:name="List Table 6 Colorful Accent 6" w:uiPriority="51"/>
     <w:lsdException w:name="List Table 7 Colorful Accent 6" w:uiPriority="52"/>
+    <w:lsdException w:name="Mention" w:semiHidden="1" w:unhideWhenUsed="1"/>
+    <w:lsdException w:name="Smart Hyperlink" w:semiHidden="1" w:unhideWhenUsed="1"/>
+    <w:lsdException w:name="Hashtag" w:semiHidden="1" w:unhideWhenUsed="1"/>
   </w:latentStyles>
   <w:style w:type="paragraph" w:default="1" w:styleId="Normal">
     <w:name w:val="Normal"/>
@@ -8166,7 +8113,7 @@
 </file>
 
 <file path=customXml/itemProps1.xml><?xml version="1.0" encoding="utf-8"?>
-<ds:datastoreItem xmlns:ds="http://schemas.openxmlformats.org/officeDocument/2006/customXml" ds:itemID="{68538AEA-199B-459E-BB05-D2B09230CFFF}">
+<ds:datastoreItem xmlns:ds="http://schemas.openxmlformats.org/officeDocument/2006/customXml" ds:itemID="{7F528838-C10B-4679-8540-73C2F2A1A986}">
   <ds:schemaRefs>
     <ds:schemaRef ds:uri="http://schemas.openxmlformats.org/officeDocument/2006/bibliography"/>
   </ds:schemaRefs>

</xml_diff>